<commit_message>
Charte de projet ( non fini )
</commit_message>
<xml_diff>
--- a/Avant Projet/Charte de projet RSmart.docx
+++ b/Avant Projet/Charte de projet RSmart.docx
@@ -84,12 +84,14 @@
         </w:rPr>
         <w:t xml:space="preserve">Projet </w:t>
       </w:r>
+      <w:proofErr w:type="spellStart"/>
       <w:r>
         <w:rPr>
           <w:rStyle w:val="StyleTitreLatin36ptCar"/>
         </w:rPr>
         <w:t>RSmart</w:t>
       </w:r>
+      <w:proofErr w:type="spellEnd"/>
     </w:p>
     <w:p>
       <w:pPr>
@@ -98,29 +100,15 @@
           <w:szCs w:val="56"/>
         </w:rPr>
       </w:pPr>
-      <w:r>
-        <w:fldChar w:fldCharType="begin"/>
-      </w:r>
-      <w:r>
-        <w:instrText xml:space="preserve"> DOCPROPERTY  Title  \* MERGEFORMAT </w:instrText>
-      </w:r>
-      <w:r>
-        <w:fldChar w:fldCharType="separate"/>
-      </w:r>
-      <w:r>
-        <w:rPr>
-          <w:rStyle w:val="TitreProjetCar"/>
-          <w:szCs w:val="56"/>
-        </w:rPr>
-        <w:t>Charte de projet</w:t>
-      </w:r>
-      <w:r>
-        <w:rPr>
-          <w:rStyle w:val="TitreProjetCar"/>
-          <w:szCs w:val="56"/>
-        </w:rPr>
-        <w:fldChar w:fldCharType="end"/>
-      </w:r>
+      <w:fldSimple w:instr=" DOCPROPERTY  Title  \* MERGEFORMAT ">
+        <w:r>
+          <w:rPr>
+            <w:rStyle w:val="TitreProjetCar"/>
+            <w:szCs w:val="56"/>
+          </w:rPr>
+          <w:t>Charte de projet</w:t>
+        </w:r>
+      </w:fldSimple>
       <w:r>
         <w:rPr>
           <w:rStyle w:val="StyleTitreLatin36ptCar"/>
@@ -141,24 +129,14 @@
       <w:r>
         <w:t xml:space="preserve">Version </w:t>
       </w:r>
-      <w:r>
-        <w:fldChar w:fldCharType="begin"/>
-      </w:r>
-      <w:r>
-        <w:instrText xml:space="preserve"> DOCPROPERTY  Version  \* MERGEFORMAT </w:instrText>
-      </w:r>
-      <w:r>
-        <w:fldChar w:fldCharType="separate"/>
-      </w:r>
-      <w:r>
-        <w:t>1.</w:t>
-      </w:r>
-      <w:r>
-        <w:t>0</w:t>
-      </w:r>
-      <w:r>
-        <w:fldChar w:fldCharType="end"/>
-      </w:r>
+      <w:fldSimple w:instr=" DOCPROPERTY  Version  \* MERGEFORMAT ">
+        <w:r>
+          <w:t>1.</w:t>
+        </w:r>
+        <w:r>
+          <w:t>0</w:t>
+        </w:r>
+      </w:fldSimple>
     </w:p>
     <w:p>
       <w:pPr>
@@ -179,51 +157,38 @@
           <w:docGrid w:linePitch="299"/>
         </w:sectPr>
       </w:pPr>
-      <w:r>
-        <w:fldChar w:fldCharType="begin"/>
-      </w:r>
-      <w:r>
-        <w:instrText xml:space="preserve"> DOCPROPERTY  Date  \* MERGEFORMAT </w:instrText>
-      </w:r>
-      <w:r>
-        <w:fldChar w:fldCharType="separate"/>
-      </w:r>
-      <w:r>
-        <w:rPr>
-          <w:sz w:val="28"/>
-        </w:rPr>
-        <w:t>13</w:t>
-      </w:r>
-      <w:r>
-        <w:rPr>
-          <w:sz w:val="28"/>
-        </w:rPr>
-        <w:t>/0</w:t>
-      </w:r>
-      <w:r>
-        <w:rPr>
-          <w:sz w:val="28"/>
-        </w:rPr>
-        <w:t>4</w:t>
-      </w:r>
-      <w:r>
-        <w:rPr>
-          <w:sz w:val="28"/>
-        </w:rPr>
-        <w:t>/201</w:t>
-      </w:r>
-      <w:r>
-        <w:rPr>
-          <w:sz w:val="28"/>
-        </w:rPr>
-        <w:t>5</w:t>
-      </w:r>
-      <w:r>
-        <w:rPr>
-          <w:sz w:val="28"/>
-        </w:rPr>
-        <w:fldChar w:fldCharType="end"/>
-      </w:r>
+      <w:fldSimple w:instr=" DOCPROPERTY  Date  \* MERGEFORMAT ">
+        <w:r>
+          <w:rPr>
+            <w:sz w:val="28"/>
+          </w:rPr>
+          <w:t>13</w:t>
+        </w:r>
+        <w:r>
+          <w:rPr>
+            <w:sz w:val="28"/>
+          </w:rPr>
+          <w:t>/0</w:t>
+        </w:r>
+        <w:r>
+          <w:rPr>
+            <w:sz w:val="28"/>
+          </w:rPr>
+          <w:t>4</w:t>
+        </w:r>
+        <w:r>
+          <w:rPr>
+            <w:sz w:val="28"/>
+          </w:rPr>
+          <w:t>/201</w:t>
+        </w:r>
+        <w:r>
+          <w:rPr>
+            <w:sz w:val="28"/>
+          </w:rPr>
+          <w:t>5</w:t>
+        </w:r>
+      </w:fldSimple>
     </w:p>
     <w:p>
       <w:pPr>
@@ -1649,12 +1614,7 @@
               <w:txbxContent>
                 <w:p>
                   <w:r>
-                    <w:t>Il s’agit du cadrage définitif du p</w:t>
-                  </w:r>
-                  <w:bookmarkStart w:id="2" w:name="_GoBack"/>
-                  <w:bookmarkEnd w:id="2"/>
-                  <w:r>
-                    <w:t xml:space="preserve">rojet : identifiez les parties prenantes du projet, leur(s) rôle(s) ainsi que leur(s) responsabilité(s). </w:t>
+                    <w:t xml:space="preserve">Il s’agit du cadrage définitif du projet : identifiez les parties prenantes du projet, leur(s) rôle(s) ainsi que leur(s) responsabilité(s). </w:t>
                   </w:r>
                 </w:p>
                 <w:p>
@@ -1724,21 +1684,305 @@
                 </w:p>
               </w:txbxContent>
             </v:textbox>
-            <w10:wrap type="none"/>
             <w10:anchorlock/>
           </v:shape>
         </w:pict>
       </w:r>
     </w:p>
+    <w:p/>
+    <w:tbl>
+      <w:tblPr>
+        <w:tblStyle w:val="TableauGrille4-Accentuation1"/>
+        <w:tblW w:w="0" w:type="auto"/>
+        <w:tblLook w:val="04A0" w:firstRow="1" w:lastRow="0" w:firstColumn="1" w:lastColumn="0" w:noHBand="0" w:noVBand="1"/>
+      </w:tblPr>
+      <w:tblGrid>
+        <w:gridCol w:w="2303"/>
+        <w:gridCol w:w="2303"/>
+        <w:gridCol w:w="2303"/>
+        <w:gridCol w:w="2303"/>
+      </w:tblGrid>
+      <w:tr>
+        <w:trPr>
+          <w:cnfStyle w:val="100000000000" w:firstRow="1" w:lastRow="0" w:firstColumn="0" w:lastColumn="0" w:oddVBand="0" w:evenVBand="0" w:oddHBand="0" w:evenHBand="0" w:firstRowFirstColumn="0" w:firstRowLastColumn="0" w:lastRowFirstColumn="0" w:lastRowLastColumn="0"/>
+        </w:trPr>
+        <w:tc>
+          <w:tcPr>
+            <w:cnfStyle w:val="001000000000" w:firstRow="0" w:lastRow="0" w:firstColumn="1" w:lastColumn="0" w:oddVBand="0" w:evenVBand="0" w:oddHBand="0" w:evenHBand="0" w:firstRowFirstColumn="0" w:firstRowLastColumn="0" w:lastRowFirstColumn="0" w:lastRowLastColumn="0"/>
+            <w:tcW w:w="2303" w:type="dxa"/>
+          </w:tcPr>
+          <w:p>
+            <w:r>
+              <w:t>Nom / Prénom</w:t>
+            </w:r>
+          </w:p>
+        </w:tc>
+        <w:tc>
+          <w:tcPr>
+            <w:tcW w:w="2303" w:type="dxa"/>
+          </w:tcPr>
+          <w:p>
+            <w:pPr>
+              <w:cnfStyle w:val="100000000000" w:firstRow="1" w:lastRow="0" w:firstColumn="0" w:lastColumn="0" w:oddVBand="0" w:evenVBand="0" w:oddHBand="0" w:evenHBand="0" w:firstRowFirstColumn="0" w:firstRowLastColumn="0" w:lastRowFirstColumn="0" w:lastRowLastColumn="0"/>
+            </w:pPr>
+            <w:r>
+              <w:t>Société</w:t>
+            </w:r>
+          </w:p>
+        </w:tc>
+        <w:tc>
+          <w:tcPr>
+            <w:tcW w:w="2303" w:type="dxa"/>
+          </w:tcPr>
+          <w:p>
+            <w:pPr>
+              <w:cnfStyle w:val="100000000000" w:firstRow="1" w:lastRow="0" w:firstColumn="0" w:lastColumn="0" w:oddVBand="0" w:evenVBand="0" w:oddHBand="0" w:evenHBand="0" w:firstRowFirstColumn="0" w:firstRowLastColumn="0" w:lastRowFirstColumn="0" w:lastRowLastColumn="0"/>
+            </w:pPr>
+            <w:r>
+              <w:t>Catégorie</w:t>
+            </w:r>
+          </w:p>
+        </w:tc>
+        <w:tc>
+          <w:tcPr>
+            <w:tcW w:w="2303" w:type="dxa"/>
+          </w:tcPr>
+          <w:p>
+            <w:pPr>
+              <w:cnfStyle w:val="100000000000" w:firstRow="1" w:lastRow="0" w:firstColumn="0" w:lastColumn="0" w:oddVBand="0" w:evenVBand="0" w:oddHBand="0" w:evenHBand="0" w:firstRowFirstColumn="0" w:firstRowLastColumn="0" w:lastRowFirstColumn="0" w:lastRowLastColumn="0"/>
+            </w:pPr>
+            <w:r>
+              <w:t>Rôle</w:t>
+            </w:r>
+          </w:p>
+        </w:tc>
+      </w:tr>
+      <w:tr>
+        <w:trPr>
+          <w:cnfStyle w:val="000000100000" w:firstRow="0" w:lastRow="0" w:firstColumn="0" w:lastColumn="0" w:oddVBand="0" w:evenVBand="0" w:oddHBand="1" w:evenHBand="0" w:firstRowFirstColumn="0" w:firstRowLastColumn="0" w:lastRowFirstColumn="0" w:lastRowLastColumn="0"/>
+        </w:trPr>
+        <w:tc>
+          <w:tcPr>
+            <w:cnfStyle w:val="001000000000" w:firstRow="0" w:lastRow="0" w:firstColumn="1" w:lastColumn="0" w:oddVBand="0" w:evenVBand="0" w:oddHBand="0" w:evenHBand="0" w:firstRowFirstColumn="0" w:firstRowLastColumn="0" w:lastRowFirstColumn="0" w:lastRowLastColumn="0"/>
+            <w:tcW w:w="2303" w:type="dxa"/>
+          </w:tcPr>
+          <w:p>
+            <w:r>
+              <w:t xml:space="preserve">Olivier </w:t>
+            </w:r>
+            <w:proofErr w:type="spellStart"/>
+            <w:r>
+              <w:t>Spinelli</w:t>
+            </w:r>
+            <w:proofErr w:type="spellEnd"/>
+          </w:p>
+        </w:tc>
+        <w:tc>
+          <w:tcPr>
+            <w:tcW w:w="2303" w:type="dxa"/>
+          </w:tcPr>
+          <w:p>
+            <w:pPr>
+              <w:cnfStyle w:val="000000100000" w:firstRow="0" w:lastRow="0" w:firstColumn="0" w:lastColumn="0" w:oddVBand="0" w:evenVBand="0" w:oddHBand="1" w:evenHBand="0" w:firstRowFirstColumn="0" w:firstRowLastColumn="0" w:lastRowFirstColumn="0" w:lastRowLastColumn="0"/>
+            </w:pPr>
+            <w:r>
+              <w:t>IN’TECH INFO</w:t>
+            </w:r>
+          </w:p>
+        </w:tc>
+        <w:tc>
+          <w:tcPr>
+            <w:tcW w:w="2303" w:type="dxa"/>
+          </w:tcPr>
+          <w:p>
+            <w:pPr>
+              <w:cnfStyle w:val="000000100000" w:firstRow="0" w:lastRow="0" w:firstColumn="0" w:lastColumn="0" w:oddVBand="0" w:evenVBand="0" w:oddHBand="1" w:evenHBand="0" w:firstRowFirstColumn="0" w:firstRowLastColumn="0" w:lastRowFirstColumn="0" w:lastRowLastColumn="0"/>
+            </w:pPr>
+            <w:r>
+              <w:t>Enseignant suiveur</w:t>
+            </w:r>
+          </w:p>
+        </w:tc>
+        <w:tc>
+          <w:tcPr>
+            <w:tcW w:w="2303" w:type="dxa"/>
+          </w:tcPr>
+          <w:p>
+            <w:pPr>
+              <w:cnfStyle w:val="000000100000" w:firstRow="0" w:lastRow="0" w:firstColumn="0" w:lastColumn="0" w:oddVBand="0" w:evenVBand="0" w:oddHBand="1" w:evenHBand="0" w:firstRowFirstColumn="0" w:firstRowLastColumn="0" w:lastRowFirstColumn="0" w:lastRowLastColumn="0"/>
+            </w:pPr>
+            <w:r>
+              <w:t>Suivi du projet</w:t>
+            </w:r>
+          </w:p>
+        </w:tc>
+      </w:tr>
+      <w:tr>
+        <w:tc>
+          <w:tcPr>
+            <w:cnfStyle w:val="001000000000" w:firstRow="0" w:lastRow="0" w:firstColumn="1" w:lastColumn="0" w:oddVBand="0" w:evenVBand="0" w:oddHBand="0" w:evenHBand="0" w:firstRowFirstColumn="0" w:firstRowLastColumn="0" w:lastRowFirstColumn="0" w:lastRowLastColumn="0"/>
+            <w:tcW w:w="2303" w:type="dxa"/>
+          </w:tcPr>
+          <w:p>
+            <w:proofErr w:type="spellStart"/>
+            <w:r>
+              <w:t>Eric</w:t>
+            </w:r>
+            <w:proofErr w:type="spellEnd"/>
+            <w:r>
+              <w:t xml:space="preserve"> </w:t>
+            </w:r>
+            <w:proofErr w:type="spellStart"/>
+            <w:r>
+              <w:t>Lalitte</w:t>
+            </w:r>
+            <w:proofErr w:type="spellEnd"/>
+          </w:p>
+        </w:tc>
+        <w:tc>
+          <w:tcPr>
+            <w:tcW w:w="2303" w:type="dxa"/>
+          </w:tcPr>
+          <w:p>
+            <w:pPr>
+              <w:cnfStyle w:val="000000000000" w:firstRow="0" w:lastRow="0" w:firstColumn="0" w:lastColumn="0" w:oddVBand="0" w:evenVBand="0" w:oddHBand="0" w:evenHBand="0" w:firstRowFirstColumn="0" w:firstRowLastColumn="0" w:lastRowFirstColumn="0" w:lastRowLastColumn="0"/>
+            </w:pPr>
+            <w:r>
+              <w:t>IN’TECH INFO</w:t>
+            </w:r>
+          </w:p>
+        </w:tc>
+        <w:tc>
+          <w:tcPr>
+            <w:tcW w:w="2303" w:type="dxa"/>
+          </w:tcPr>
+          <w:p>
+            <w:pPr>
+              <w:cnfStyle w:val="000000000000" w:firstRow="0" w:lastRow="0" w:firstColumn="0" w:lastColumn="0" w:oddVBand="0" w:evenVBand="0" w:oddHBand="0" w:evenHBand="0" w:firstRowFirstColumn="0" w:firstRowLastColumn="0" w:lastRowFirstColumn="0" w:lastRowLastColumn="0"/>
+            </w:pPr>
+            <w:r>
+              <w:t>Directeur</w:t>
+            </w:r>
+          </w:p>
+        </w:tc>
+        <w:tc>
+          <w:tcPr>
+            <w:tcW w:w="2303" w:type="dxa"/>
+          </w:tcPr>
+          <w:p>
+            <w:pPr>
+              <w:cnfStyle w:val="000000000000" w:firstRow="0" w:lastRow="0" w:firstColumn="0" w:lastColumn="0" w:oddVBand="0" w:evenVBand="0" w:oddHBand="0" w:evenHBand="0" w:firstRowFirstColumn="0" w:firstRowLastColumn="0" w:lastRowFirstColumn="0" w:lastRowLastColumn="0"/>
+            </w:pPr>
+            <w:r>
+              <w:t>MOE</w:t>
+            </w:r>
+          </w:p>
+        </w:tc>
+      </w:tr>
+      <w:tr>
+        <w:trPr>
+          <w:cnfStyle w:val="000000100000" w:firstRow="0" w:lastRow="0" w:firstColumn="0" w:lastColumn="0" w:oddVBand="0" w:evenVBand="0" w:oddHBand="1" w:evenHBand="0" w:firstRowFirstColumn="0" w:firstRowLastColumn="0" w:lastRowFirstColumn="0" w:lastRowLastColumn="0"/>
+        </w:trPr>
+        <w:tc>
+          <w:tcPr>
+            <w:cnfStyle w:val="001000000000" w:firstRow="0" w:lastRow="0" w:firstColumn="1" w:lastColumn="0" w:oddVBand="0" w:evenVBand="0" w:oddHBand="0" w:evenHBand="0" w:firstRowFirstColumn="0" w:firstRowLastColumn="0" w:lastRowFirstColumn="0" w:lastRowLastColumn="0"/>
+            <w:tcW w:w="2303" w:type="dxa"/>
+          </w:tcPr>
+          <w:p>
+            <w:r>
+              <w:t>Etudiants d’IN’TECH</w:t>
+            </w:r>
+          </w:p>
+        </w:tc>
+        <w:tc>
+          <w:tcPr>
+            <w:tcW w:w="2303" w:type="dxa"/>
+          </w:tcPr>
+          <w:p>
+            <w:pPr>
+              <w:cnfStyle w:val="000000100000" w:firstRow="0" w:lastRow="0" w:firstColumn="0" w:lastColumn="0" w:oddVBand="0" w:evenVBand="0" w:oddHBand="1" w:evenHBand="0" w:firstRowFirstColumn="0" w:firstRowLastColumn="0" w:lastRowFirstColumn="0" w:lastRowLastColumn="0"/>
+            </w:pPr>
+            <w:r>
+              <w:t>IN’TECH INFO</w:t>
+            </w:r>
+          </w:p>
+        </w:tc>
+        <w:tc>
+          <w:tcPr>
+            <w:tcW w:w="2303" w:type="dxa"/>
+          </w:tcPr>
+          <w:p>
+            <w:pPr>
+              <w:cnfStyle w:val="000000100000" w:firstRow="0" w:lastRow="0" w:firstColumn="0" w:lastColumn="0" w:oddVBand="0" w:evenVBand="0" w:oddHBand="1" w:evenHBand="0" w:firstRowFirstColumn="0" w:firstRowLastColumn="0" w:lastRowFirstColumn="0" w:lastRowLastColumn="0"/>
+            </w:pPr>
+            <w:r>
+              <w:t>Etudiants</w:t>
+            </w:r>
+          </w:p>
+        </w:tc>
+        <w:tc>
+          <w:tcPr>
+            <w:tcW w:w="2303" w:type="dxa"/>
+          </w:tcPr>
+          <w:p>
+            <w:pPr>
+              <w:cnfStyle w:val="000000100000" w:firstRow="0" w:lastRow="0" w:firstColumn="0" w:lastColumn="0" w:oddVBand="0" w:evenVBand="0" w:oddHBand="1" w:evenHBand="0" w:firstRowFirstColumn="0" w:firstRowLastColumn="0" w:lastRowFirstColumn="0" w:lastRowLastColumn="0"/>
+            </w:pPr>
+          </w:p>
+        </w:tc>
+      </w:tr>
+      <w:tr>
+        <w:tc>
+          <w:tcPr>
+            <w:cnfStyle w:val="001000000000" w:firstRow="0" w:lastRow="0" w:firstColumn="1" w:lastColumn="0" w:oddVBand="0" w:evenVBand="0" w:oddHBand="0" w:evenHBand="0" w:firstRowFirstColumn="0" w:firstRowLastColumn="0" w:lastRowFirstColumn="0" w:lastRowLastColumn="0"/>
+            <w:tcW w:w="2303" w:type="dxa"/>
+          </w:tcPr>
+          <w:p/>
+        </w:tc>
+        <w:tc>
+          <w:tcPr>
+            <w:tcW w:w="2303" w:type="dxa"/>
+          </w:tcPr>
+          <w:p>
+            <w:pPr>
+              <w:cnfStyle w:val="000000000000" w:firstRow="0" w:lastRow="0" w:firstColumn="0" w:lastColumn="0" w:oddVBand="0" w:evenVBand="0" w:oddHBand="0" w:evenHBand="0" w:firstRowFirstColumn="0" w:firstRowLastColumn="0" w:lastRowFirstColumn="0" w:lastRowLastColumn="0"/>
+            </w:pPr>
+          </w:p>
+        </w:tc>
+        <w:tc>
+          <w:tcPr>
+            <w:tcW w:w="2303" w:type="dxa"/>
+          </w:tcPr>
+          <w:p>
+            <w:pPr>
+              <w:cnfStyle w:val="000000000000" w:firstRow="0" w:lastRow="0" w:firstColumn="0" w:lastColumn="0" w:oddVBand="0" w:evenVBand="0" w:oddHBand="0" w:evenHBand="0" w:firstRowFirstColumn="0" w:firstRowLastColumn="0" w:lastRowFirstColumn="0" w:lastRowLastColumn="0"/>
+            </w:pPr>
+          </w:p>
+        </w:tc>
+        <w:tc>
+          <w:tcPr>
+            <w:tcW w:w="2303" w:type="dxa"/>
+          </w:tcPr>
+          <w:p>
+            <w:pPr>
+              <w:cnfStyle w:val="000000000000" w:firstRow="0" w:lastRow="0" w:firstColumn="0" w:lastColumn="0" w:oddVBand="0" w:evenVBand="0" w:oddHBand="0" w:evenHBand="0" w:firstRowFirstColumn="0" w:firstRowLastColumn="0" w:lastRowFirstColumn="0" w:lastRowLastColumn="0"/>
+            </w:pPr>
+          </w:p>
+        </w:tc>
+      </w:tr>
+    </w:tbl>
+    <w:p/>
+    <w:p/>
+    <w:p/>
     <w:p>
       <w:pPr>
         <w:pStyle w:val="Titre2"/>
       </w:pPr>
-      <w:bookmarkStart w:id="3" w:name="_Toc415584929"/>
+      <w:bookmarkStart w:id="2" w:name="_Toc415584929"/>
       <w:r>
         <w:t>Organigramme de synthèse</w:t>
       </w:r>
-      <w:bookmarkEnd w:id="3"/>
+      <w:bookmarkEnd w:id="2"/>
     </w:p>
     <w:p>
       <w:r>
@@ -1769,7 +2013,6 @@
                 <w:p/>
               </w:txbxContent>
             </v:textbox>
-            <w10:wrap type="none"/>
             <w10:anchorlock/>
           </v:shape>
         </w:pict>
@@ -1795,7 +2038,7 @@
       <w:pPr>
         <w:pStyle w:val="Titre1"/>
       </w:pPr>
-      <w:bookmarkStart w:id="4" w:name="_Toc415584930"/>
+      <w:bookmarkStart w:id="3" w:name="_Toc415584930"/>
       <w:r>
         <w:lastRenderedPageBreak/>
         <w:t>Modalités</w:t>
@@ -1803,140 +2046,58 @@
       <w:r>
         <w:t xml:space="preserve"> de déroulement du projet</w:t>
       </w:r>
+      <w:bookmarkEnd w:id="3"/>
+      <w:r>
+        <w:t xml:space="preserve"> </w:t>
+      </w:r>
+    </w:p>
+    <w:p>
+      <w:pPr>
+        <w:pStyle w:val="Titre2"/>
+      </w:pPr>
+      <w:bookmarkStart w:id="4" w:name="_Toc415584931"/>
+      <w:r>
+        <w:t xml:space="preserve">Gestion du </w:t>
+      </w:r>
+      <w:r>
+        <w:t>board agile</w:t>
+      </w:r>
       <w:bookmarkEnd w:id="4"/>
-      <w:r>
-        <w:t xml:space="preserve"> </w:t>
-      </w:r>
-    </w:p>
+    </w:p>
+    <w:p/>
+    <w:p>
+      <w:r>
+        <w:t xml:space="preserve">Nous utilisons </w:t>
+      </w:r>
+      <w:proofErr w:type="spellStart"/>
+      <w:r>
+        <w:t>Trello</w:t>
+      </w:r>
+      <w:proofErr w:type="spellEnd"/>
+      <w:r>
+        <w:t xml:space="preserve"> pour notre gestion de board, cette board se trouve en ligne et est accessible aux membres de l’équipe ainsi qu’à nos suiveurs.</w:t>
+      </w:r>
+    </w:p>
+    <w:p>
+      <w:r>
+        <w:t>Chaque membre de l’équipe à la possibilité et doit modifier cette board, les membres peuvent ajouter des idées, ajouter des tâches à faire et indiquer les tâches terminées.</w:t>
+      </w:r>
+    </w:p>
+    <w:p>
+      <w:r>
+        <w:t>La board devra être impérativement mise à jour chaque fin de semaine afin d’y mettre à jour les tâches.</w:t>
+      </w:r>
+    </w:p>
+    <w:p/>
     <w:p>
       <w:pPr>
         <w:pStyle w:val="Titre2"/>
       </w:pPr>
-      <w:bookmarkStart w:id="5" w:name="_Toc415584931"/>
-      <w:r>
-        <w:t xml:space="preserve">Gestion du </w:t>
-      </w:r>
-      <w:r>
-        <w:t>board agile</w:t>
+      <w:bookmarkStart w:id="5" w:name="_Toc415584932"/>
+      <w:r>
+        <w:t>Evaluation des charges et calendrier cible</w:t>
       </w:r>
       <w:bookmarkEnd w:id="5"/>
-    </w:p>
-    <w:p>
-      <w:r>
-        <w:pict>
-          <v:shape id="_x0000_s1033" type="#_x0000_t202" style="width:480.55pt;height:150.25pt;mso-left-percent:-10001;mso-top-percent:-10001;mso-position-horizontal:absolute;mso-position-horizontal-relative:char;mso-position-vertical:absolute;mso-position-vertical-relative:line;mso-left-percent:-10001;mso-top-percent:-10001;mso-width-relative:margin;mso-height-relative:margin" fillcolor="#9bbb59 [3206]" strokecolor="#f2f2f2 [3041]" strokeweight="3pt">
-            <v:shadow on="t" type="perspective" color="#4e6128 [1606]" opacity=".5" offset="1pt" offset2="-1pt"/>
-            <v:textbox>
-              <w:txbxContent>
-                <w:p>
-                  <w:r>
-                    <w:t xml:space="preserve">Vous préciserez à minima comment le </w:t>
-                  </w:r>
-                  <w:r>
-                    <w:t>board (typiquement un board trello) va évoluer</w:t>
-                  </w:r>
-                  <w:r>
-                    <w:t xml:space="preserve"> sur les axes suivants:</w:t>
-                  </w:r>
-                </w:p>
-                <w:p>
-                  <w:pPr>
-                    <w:pStyle w:val="Paragraphedeliste"/>
-                    <w:numPr>
-                      <w:ilvl w:val="0"/>
-                      <w:numId w:val="7"/>
-                    </w:numPr>
-                  </w:pPr>
-                  <w:r>
-                    <w:t>où se trouve le board ?</w:t>
-                  </w:r>
-                </w:p>
-                <w:p>
-                  <w:pPr>
-                    <w:pStyle w:val="Paragraphedeliste"/>
-                    <w:numPr>
-                      <w:ilvl w:val="0"/>
-                      <w:numId w:val="7"/>
-                    </w:numPr>
-                  </w:pPr>
-                  <w:r>
-                    <w:t>qui le fait évoluer</w:t>
-                  </w:r>
-                </w:p>
-                <w:p>
-                  <w:pPr>
-                    <w:pStyle w:val="Paragraphedeliste"/>
-                    <w:numPr>
-                      <w:ilvl w:val="0"/>
-                      <w:numId w:val="7"/>
-                    </w:numPr>
-                  </w:pPr>
-                  <w:r>
-                    <w:t>quand / à quelle fréquence</w:t>
-                  </w:r>
-                </w:p>
-                <w:p>
-                  <w:pPr>
-                    <w:pStyle w:val="Paragraphedeliste"/>
-                    <w:numPr>
-                      <w:ilvl w:val="0"/>
-                      <w:numId w:val="7"/>
-                    </w:numPr>
-                  </w:pPr>
-                  <w:r>
-                    <w:t xml:space="preserve">comment : quelles sont les règles à suivre pour faire évoluer le </w:t>
-                  </w:r>
-                  <w:r>
-                    <w:t>board</w:t>
-                  </w:r>
-                </w:p>
-                <w:p>
-                  <w:pPr>
-                    <w:pStyle w:val="Paragraphedeliste"/>
-                    <w:numPr>
-                      <w:ilvl w:val="1"/>
-                      <w:numId w:val="7"/>
-                    </w:numPr>
-                  </w:pPr>
-                  <w:r>
-                    <w:t>vue macro (</w:t>
-                  </w:r>
-                  <w:r>
-                    <w:t>epics, user stories</w:t>
-                  </w:r>
-                  <w:r>
-                    <w:t>)</w:t>
-                  </w:r>
-                </w:p>
-                <w:p>
-                  <w:pPr>
-                    <w:pStyle w:val="Paragraphedeliste"/>
-                    <w:numPr>
-                      <w:ilvl w:val="1"/>
-                      <w:numId w:val="7"/>
-                    </w:numPr>
-                  </w:pPr>
-                  <w:r>
-                    <w:t>vue micro (niveau tâches individuelles)</w:t>
-                  </w:r>
-                </w:p>
-              </w:txbxContent>
-            </v:textbox>
-            <w10:wrap type="none"/>
-            <w10:anchorlock/>
-          </v:shape>
-        </w:pict>
-      </w:r>
-    </w:p>
-    <w:p>
-      <w:pPr>
-        <w:pStyle w:val="Titre2"/>
-      </w:pPr>
-      <w:bookmarkStart w:id="6" w:name="_Toc415584932"/>
-      <w:r>
-        <w:t>Evaluation des charges et calendrier cible</w:t>
-      </w:r>
-      <w:bookmarkEnd w:id="6"/>
     </w:p>
     <w:p>
       <w:r>
@@ -1952,9 +2113,11 @@
                   <w:r>
                     <w:t>dates des recettes d’itération</w:t>
                   </w:r>
+                  <w:proofErr w:type="gramStart"/>
                   <w:r>
                     <w:t>)</w:t>
                   </w:r>
+                  <w:proofErr w:type="gramEnd"/>
                   <w:r>
                     <w:br/>
                     <w:t xml:space="preserve">Précisez le volume horaire total disponible </w:t>
@@ -1972,7 +2135,6 @@
                 </w:p>
               </w:txbxContent>
             </v:textbox>
-            <w10:wrap type="none"/>
             <w10:anchorlock/>
           </v:shape>
         </w:pict>
@@ -1982,38 +2144,54 @@
       <w:pPr>
         <w:pStyle w:val="Titre2"/>
       </w:pPr>
-      <w:bookmarkStart w:id="7" w:name="_Toc415584933"/>
+      <w:bookmarkStart w:id="6" w:name="_Toc415584933"/>
       <w:r>
         <w:t>Planification initiale</w:t>
       </w:r>
-      <w:bookmarkEnd w:id="7"/>
-    </w:p>
-    <w:p>
-      <w:r>
-        <w:pict>
-          <v:shape id="_x0000_s1031" type="#_x0000_t202" style="width:480.55pt;height:38.7pt;mso-left-percent:-10001;mso-top-percent:-10001;mso-position-horizontal:absolute;mso-position-horizontal-relative:char;mso-position-vertical:absolute;mso-position-vertical-relative:line;mso-left-percent:-10001;mso-top-percent:-10001;mso-width-relative:margin;mso-height-relative:margin" fillcolor="#9bbb59 [3206]" strokecolor="#f2f2f2 [3041]" strokeweight="3pt">
-            <v:shadow on="t" type="perspective" color="#4e6128 [1606]" opacity=".5" offset="1pt" offset2="-1pt"/>
-            <v:textbox style="mso-next-textbox:#_x0000_s1031">
-              <w:txbxContent>
-                <w:p>
-                  <w:r>
-                    <w:t xml:space="preserve">Indiquez ici ce que vous vous engagez à livrer à la fin de </w:t>
-                  </w:r>
-                  <w:r>
-                    <w:t>l’itération 1</w:t>
-                  </w:r>
-                  <w:r>
-                    <w:t>, et ce que vous pensez pouvoir livrer à la fin des itération suivantes.</w:t>
-                  </w:r>
-                </w:p>
-              </w:txbxContent>
-            </v:textbox>
-            <w10:wrap type="none"/>
-            <w10:anchorlock/>
-          </v:shape>
-        </w:pict>
-      </w:r>
-    </w:p>
+      <w:bookmarkEnd w:id="6"/>
+    </w:p>
+    <w:p/>
+    <w:p>
+      <w:r>
+        <w:t>Itération 1 : Le robot sera capable de se déplacer, de détecter les obstacles grâce aux capteurs infrarouges et d’être contrôlé à distance</w:t>
+      </w:r>
+      <w:r>
+        <w:t xml:space="preserve"> depuis une interface web</w:t>
+      </w:r>
+      <w:r>
+        <w:t>.</w:t>
+      </w:r>
+    </w:p>
+    <w:p>
+      <w:r>
+        <w:t>Itération 2 : Le robot sera capable d’éviter les obstacles et d’enregistrer les positions des obstacles dans une « map ».</w:t>
+      </w:r>
+      <w:r>
+        <w:t xml:space="preserve"> Une caméra sera intégrée au robot et permettra d’être visualisée en ligne depuis </w:t>
+      </w:r>
+      <w:proofErr w:type="gramStart"/>
+      <w:r>
+        <w:t>l’ interface</w:t>
+      </w:r>
+      <w:proofErr w:type="gramEnd"/>
+      <w:r>
+        <w:t xml:space="preserve"> web.</w:t>
+      </w:r>
+    </w:p>
+    <w:p>
+      <w:r>
+        <w:t>Itération 3 :</w:t>
+      </w:r>
+      <w:r>
+        <w:t xml:space="preserve"> Le robot disposera de sa cartographie, il pourra connaître sa position et la position des obstacles.</w:t>
+      </w:r>
+    </w:p>
+    <w:p>
+      <w:r>
+        <w:t>Itération 4 : Le robot pourra se déplacer d’un point à un autre grâce à son environnement virtuel. Il pourra également dessiner des formes sur le sol grâce à un feutre accroché au robot.</w:t>
+      </w:r>
+    </w:p>
+    <w:p/>
     <w:p/>
     <w:p>
       <w:pPr>
@@ -2032,223 +2210,140 @@
       <w:pPr>
         <w:pStyle w:val="Titre2"/>
       </w:pPr>
-      <w:bookmarkStart w:id="8" w:name="_Toc415584934"/>
+      <w:bookmarkStart w:id="7" w:name="_Toc415584934"/>
       <w:r>
         <w:lastRenderedPageBreak/>
-        <w:t>Gestion du reporting</w:t>
-      </w:r>
-      <w:bookmarkEnd w:id="8"/>
-    </w:p>
-    <w:p>
-      <w:r>
-        <w:pict>
-          <v:shape id="_x0000_s1030" type="#_x0000_t202" style="width:480.55pt;height:394.6pt;mso-left-percent:-10001;mso-top-percent:-10001;mso-position-horizontal:absolute;mso-position-horizontal-relative:char;mso-position-vertical:absolute;mso-position-vertical-relative:line;mso-left-percent:-10001;mso-top-percent:-10001;mso-width-relative:margin;mso-height-relative:margin" fillcolor="#9bbb59 [3206]" strokecolor="#f2f2f2 [3041]" strokeweight="3pt">
-            <v:shadow on="t" type="perspective" color="#4e6128 [1606]" opacity=".5" offset="1pt" offset2="-1pt"/>
-            <v:textbox style="mso-next-textbox:#_x0000_s1030">
-              <w:txbxContent>
-                <w:p>
-                  <w:r>
-                    <w:t xml:space="preserve">Indiquez comment l’équipe de réalisation rendra compte de l’avancement du projet en définissant précisément le processus de reporting. Nous vous demandons de préciser pour chaque type de reporting retenu : </w:t>
-                  </w:r>
-                </w:p>
-                <w:p>
-                  <w:pPr>
-                    <w:pStyle w:val="Paragraphedeliste"/>
-                    <w:numPr>
-                      <w:ilvl w:val="0"/>
-                      <w:numId w:val="4"/>
-                    </w:numPr>
-                  </w:pPr>
-                  <w:r>
-                    <w:t>Sa fréquence de réalisation</w:t>
-                  </w:r>
-                </w:p>
-                <w:p>
-                  <w:pPr>
-                    <w:pStyle w:val="Paragraphedeliste"/>
-                    <w:numPr>
-                      <w:ilvl w:val="0"/>
-                      <w:numId w:val="4"/>
-                    </w:numPr>
-                  </w:pPr>
-                  <w:r>
-                    <w:t>Son contenu</w:t>
-                  </w:r>
-                </w:p>
-                <w:p>
-                  <w:pPr>
-                    <w:pStyle w:val="Paragraphedeliste"/>
-                    <w:numPr>
-                      <w:ilvl w:val="0"/>
-                      <w:numId w:val="4"/>
-                    </w:numPr>
-                  </w:pPr>
-                  <w:r>
-                    <w:t>Sous quelle forme ce reporting sera réalisé, avec quel outils  et comment il sera publié</w:t>
-                  </w:r>
-                </w:p>
-                <w:p>
-                  <w:pPr>
-                    <w:pStyle w:val="Paragraphedeliste"/>
-                    <w:numPr>
-                      <w:ilvl w:val="0"/>
-                      <w:numId w:val="4"/>
-                    </w:numPr>
-                  </w:pPr>
-                  <w:r>
-                    <w:t>A qui s’adresse ce reporting</w:t>
-                  </w:r>
-                  <w:r>
-                    <w:br/>
-                  </w:r>
-                </w:p>
-                <w:p>
-                  <w:r>
-                    <w:t>Nous vous rappelons que</w:t>
-                  </w:r>
-                </w:p>
-                <w:p>
-                  <w:pPr>
-                    <w:pStyle w:val="Paragraphedeliste"/>
-                    <w:numPr>
-                      <w:ilvl w:val="0"/>
-                      <w:numId w:val="10"/>
-                    </w:numPr>
-                  </w:pPr>
-                  <w:r>
-                    <w:t>à titre individuel l’étudiant doit faire un reporting  « micro » à destination du chef de projet, du</w:t>
-                  </w:r>
-                  <w:r>
-                    <w:t xml:space="preserve"> suiveur et parfois du client. </w:t>
-                  </w:r>
-                  <w:r>
-                    <w:t>Vous y préciserez à minima :</w:t>
-                  </w:r>
-                </w:p>
-                <w:p>
-                  <w:pPr>
-                    <w:pStyle w:val="Paragraphedeliste"/>
-                    <w:numPr>
-                      <w:ilvl w:val="1"/>
-                      <w:numId w:val="4"/>
-                    </w:numPr>
-                  </w:pPr>
-                  <w:r>
-                    <w:t xml:space="preserve">Le travail devant être réalisé (tâches + temps), </w:t>
-                  </w:r>
-                </w:p>
-                <w:p>
-                  <w:pPr>
-                    <w:pStyle w:val="Paragraphedeliste"/>
-                    <w:numPr>
-                      <w:ilvl w:val="1"/>
-                      <w:numId w:val="4"/>
-                    </w:numPr>
-                  </w:pPr>
-                  <w:r>
-                    <w:t>Le tr</w:t>
-                  </w:r>
-                  <w:r>
-                    <w:t>avail réalisé  (tâches + temps)</w:t>
-                  </w:r>
-                  <w:r>
-                    <w:t xml:space="preserve">, </w:t>
-                  </w:r>
-                </w:p>
-                <w:p>
-                  <w:pPr>
-                    <w:pStyle w:val="Paragraphedeliste"/>
-                    <w:numPr>
-                      <w:ilvl w:val="1"/>
-                      <w:numId w:val="4"/>
-                    </w:numPr>
-                  </w:pPr>
-                  <w:r>
-                    <w:t xml:space="preserve">Les écarts de temps sur les tâches réalisées, </w:t>
-                  </w:r>
-                </w:p>
-                <w:p>
-                  <w:pPr>
-                    <w:pStyle w:val="Paragraphedeliste"/>
-                    <w:numPr>
-                      <w:ilvl w:val="1"/>
-                      <w:numId w:val="4"/>
-                    </w:numPr>
-                  </w:pPr>
-                  <w:r>
-                    <w:t>Le travail restant à réaliser (tâches + temps)</w:t>
-                  </w:r>
-                </w:p>
-                <w:p>
-                  <w:pPr>
-                    <w:pStyle w:val="Paragraphedeliste"/>
-                    <w:numPr>
-                      <w:ilvl w:val="1"/>
-                      <w:numId w:val="4"/>
-                    </w:numPr>
-                  </w:pPr>
-                  <w:r>
-                    <w:t>Une synthèse personnelle de cette phase de réalisation (bilan, difficultés rencontrées,  …)</w:t>
-                  </w:r>
-                </w:p>
-                <w:p>
-                  <w:pPr>
-                    <w:pStyle w:val="Paragraphedeliste"/>
-                    <w:numPr>
-                      <w:ilvl w:val="0"/>
-                      <w:numId w:val="4"/>
-                    </w:numPr>
-                  </w:pPr>
-                  <w:r>
-                    <w:t xml:space="preserve">au titre de l’équipe, un reporting global </w:t>
-                  </w:r>
-                  <w:r>
-                    <w:t xml:space="preserve">doit être produit </w:t>
-                  </w:r>
-                  <w:r>
-                    <w:t>et le chef de projet en sera le rapporteur. Vous préciserez à minima :</w:t>
-                  </w:r>
-                </w:p>
-                <w:p>
-                  <w:pPr>
-                    <w:pStyle w:val="Paragraphedeliste"/>
-                    <w:numPr>
-                      <w:ilvl w:val="1"/>
-                      <w:numId w:val="4"/>
-                    </w:numPr>
-                  </w:pPr>
-                  <w:r>
-                    <w:t>Une synthèse de ce qu’il s’est passé depuis le reporting précédent</w:t>
-                  </w:r>
-                </w:p>
-                <w:p>
-                  <w:pPr>
-                    <w:pStyle w:val="Paragraphedeliste"/>
-                    <w:numPr>
-                      <w:ilvl w:val="1"/>
-                      <w:numId w:val="4"/>
-                    </w:numPr>
-                  </w:pPr>
-                  <w:r>
-                    <w:t>Les conséquences, si il y en a sur le projet : tant au niveau organisationnel qu’au niveau des spécifications (évolution des besoins, de la mission ou des objectifs, …)  ou de la planification (itérations / jalons)</w:t>
-                  </w:r>
-                </w:p>
-              </w:txbxContent>
-            </v:textbox>
-            <w10:wrap type="none"/>
-            <w10:anchorlock/>
-          </v:shape>
-        </w:pict>
-      </w:r>
+        <w:t xml:space="preserve">Gestion du </w:t>
+      </w:r>
+      <w:proofErr w:type="spellStart"/>
+      <w:r>
+        <w:t>reporting</w:t>
+      </w:r>
+      <w:bookmarkEnd w:id="7"/>
+      <w:proofErr w:type="spellEnd"/>
     </w:p>
     <w:p>
       <w:pPr>
         <w:rPr>
           <w:rStyle w:val="Titre3Car"/>
-          <w:sz w:val="26"/>
-          <w:szCs w:val="26"/>
+          <w:b w:val="0"/>
+          <w:bCs w:val="0"/>
         </w:rPr>
       </w:pPr>
+    </w:p>
+    <w:p>
+      <w:pPr>
+        <w:rPr>
+          <w:rStyle w:val="Titre3Car"/>
+          <w:rFonts w:asciiTheme="minorHAnsi" w:hAnsiTheme="minorHAnsi"/>
+          <w:b w:val="0"/>
+          <w:bCs w:val="0"/>
+          <w:color w:val="auto"/>
+        </w:rPr>
+      </w:pPr>
+      <w:r>
+        <w:rPr>
+          <w:rStyle w:val="Titre3Car"/>
+          <w:rFonts w:asciiTheme="minorHAnsi" w:hAnsiTheme="minorHAnsi"/>
+          <w:b w:val="0"/>
+          <w:bCs w:val="0"/>
+          <w:color w:val="auto"/>
+        </w:rPr>
+        <w:t xml:space="preserve">Chaque membre de l’équipe devra fournir un </w:t>
+      </w:r>
+      <w:proofErr w:type="spellStart"/>
+      <w:r>
+        <w:rPr>
+          <w:rStyle w:val="Titre3Car"/>
+          <w:rFonts w:asciiTheme="minorHAnsi" w:hAnsiTheme="minorHAnsi"/>
+          <w:b w:val="0"/>
+          <w:bCs w:val="0"/>
+          <w:color w:val="auto"/>
+        </w:rPr>
+        <w:t>reporting</w:t>
+      </w:r>
+      <w:proofErr w:type="spellEnd"/>
+      <w:r>
+        <w:rPr>
+          <w:rStyle w:val="Titre3Car"/>
+          <w:rFonts w:asciiTheme="minorHAnsi" w:hAnsiTheme="minorHAnsi"/>
+          <w:b w:val="0"/>
+          <w:bCs w:val="0"/>
+          <w:color w:val="auto"/>
+        </w:rPr>
+        <w:t xml:space="preserve"> régulier, toutes les semaines afin de mettre au courant le chef de projet de l’avancement de ses tâches.</w:t>
+      </w:r>
+    </w:p>
+    <w:p>
+      <w:pPr>
+        <w:rPr>
+          <w:rStyle w:val="Titre3Car"/>
+          <w:rFonts w:asciiTheme="minorHAnsi" w:hAnsiTheme="minorHAnsi"/>
+          <w:b w:val="0"/>
+          <w:bCs w:val="0"/>
+          <w:color w:val="auto"/>
+        </w:rPr>
+      </w:pPr>
+      <w:r>
+        <w:rPr>
+          <w:rStyle w:val="Titre3Car"/>
+          <w:rFonts w:asciiTheme="minorHAnsi" w:hAnsiTheme="minorHAnsi"/>
+          <w:b w:val="0"/>
+          <w:bCs w:val="0"/>
+          <w:color w:val="auto"/>
+        </w:rPr>
+        <w:t xml:space="preserve">Le </w:t>
+      </w:r>
+      <w:r>
+        <w:rPr>
+          <w:rStyle w:val="Titre3Car"/>
+          <w:rFonts w:asciiTheme="minorHAnsi" w:hAnsiTheme="minorHAnsi"/>
+          <w:b w:val="0"/>
+          <w:bCs w:val="0"/>
+          <w:color w:val="auto"/>
+        </w:rPr>
+        <w:t>rapport</w:t>
+      </w:r>
+      <w:r>
+        <w:rPr>
+          <w:rStyle w:val="Titre3Car"/>
+          <w:rFonts w:asciiTheme="minorHAnsi" w:hAnsiTheme="minorHAnsi"/>
+          <w:b w:val="0"/>
+          <w:bCs w:val="0"/>
+          <w:color w:val="auto"/>
+        </w:rPr>
+        <w:t xml:space="preserve"> contiendra les </w:t>
+      </w:r>
+      <w:r>
+        <w:rPr>
+          <w:rStyle w:val="Titre3Car"/>
+          <w:rFonts w:asciiTheme="minorHAnsi" w:hAnsiTheme="minorHAnsi"/>
+          <w:b w:val="0"/>
+          <w:bCs w:val="0"/>
+          <w:color w:val="auto"/>
+        </w:rPr>
+        <w:t xml:space="preserve">intitulés des </w:t>
+      </w:r>
+      <w:r>
+        <w:rPr>
+          <w:rStyle w:val="Titre3Car"/>
+          <w:rFonts w:asciiTheme="minorHAnsi" w:hAnsiTheme="minorHAnsi"/>
+          <w:b w:val="0"/>
+          <w:bCs w:val="0"/>
+          <w:color w:val="auto"/>
+        </w:rPr>
+        <w:t>tâches ré</w:t>
+      </w:r>
+      <w:r>
+        <w:rPr>
+          <w:rStyle w:val="Titre3Car"/>
+          <w:rFonts w:asciiTheme="minorHAnsi" w:hAnsiTheme="minorHAnsi"/>
+          <w:b w:val="0"/>
+          <w:bCs w:val="0"/>
+          <w:color w:val="auto"/>
+        </w:rPr>
+        <w:t>alisées, le temps mis pour chaque tâche, les éventuelles difficultés rencontrées et une synthèse du travail restant. Il devra être rédigé sous Word et être envoyé par mail au chef de projet et en mettant le reste des membres de l’équipe en copie.</w:t>
+      </w:r>
       <w:r>
         <w:rPr>
           <w:rStyle w:val="Titre3Car"/>
@@ -2267,7 +2362,7 @@
           <w:bCs/>
         </w:rPr>
       </w:pPr>
-      <w:bookmarkStart w:id="9" w:name="_Toc415584935"/>
+      <w:bookmarkStart w:id="8" w:name="_Toc415584935"/>
       <w:r>
         <w:rPr>
           <w:rStyle w:val="Titre3Car"/>
@@ -2293,7 +2388,7 @@
         </w:rPr>
         <w:t>avec les parties prenantes</w:t>
       </w:r>
-      <w:bookmarkEnd w:id="9"/>
+      <w:bookmarkEnd w:id="8"/>
     </w:p>
     <w:p>
       <w:pPr>
@@ -2357,8 +2452,13 @@
                   </w:r>
                 </w:p>
                 <w:p>
+                  <w:proofErr w:type="gramStart"/>
                   <w:r>
-                    <w:t xml:space="preserve">vous devez expliquer </w:t>
+                    <w:t>vous</w:t>
+                  </w:r>
+                  <w:proofErr w:type="gramEnd"/>
+                  <w:r>
+                    <w:t xml:space="preserve"> devez expliquer </w:t>
                   </w:r>
                 </w:p>
                 <w:p>
@@ -2370,7 +2470,15 @@
                     </w:numPr>
                   </w:pPr>
                   <w:r>
-                    <w:t>quoi et pourquoi : quel mode de communication (réunions physique ou virtuelles, conf call) pour quel objectif</w:t>
+                    <w:t xml:space="preserve">quoi et pourquoi : quel mode de communication (réunions physique ou virtuelles, </w:t>
+                  </w:r>
+                  <w:proofErr w:type="spellStart"/>
+                  <w:r>
+                    <w:t>conf</w:t>
+                  </w:r>
+                  <w:proofErr w:type="spellEnd"/>
+                  <w:r>
+                    <w:t xml:space="preserve"> call) pour quel objectif</w:t>
                   </w:r>
                 </w:p>
                 <w:p>
@@ -2447,7 +2555,6 @@
                 </w:p>
               </w:txbxContent>
             </v:textbox>
-            <w10:wrap type="none"/>
             <w10:anchorlock/>
           </v:shape>
         </w:pict>
@@ -2457,10 +2564,74 @@
       <w:pPr>
         <w:rPr>
           <w:rStyle w:val="Titre3Car"/>
-          <w:sz w:val="26"/>
-          <w:szCs w:val="26"/>
+          <w:rFonts w:asciiTheme="minorHAnsi" w:hAnsiTheme="minorHAnsi"/>
+          <w:b w:val="0"/>
+          <w:bCs w:val="0"/>
+          <w:color w:val="auto"/>
         </w:rPr>
       </w:pPr>
+      <w:r>
+        <w:rPr>
+          <w:rStyle w:val="Titre3Car"/>
+          <w:rFonts w:asciiTheme="minorHAnsi" w:hAnsiTheme="minorHAnsi"/>
+          <w:b w:val="0"/>
+          <w:bCs w:val="0"/>
+          <w:color w:val="auto"/>
+        </w:rPr>
+        <w:t>Les membres de l’équipe devront se réunir quotidiennement lors d’une pause pour discuter de l’avancement du projet, des difficultés rencontrées et proposer des idées d’amélioration</w:t>
+      </w:r>
+      <w:r>
+        <w:rPr>
+          <w:rStyle w:val="Titre3Car"/>
+          <w:rFonts w:asciiTheme="minorHAnsi" w:hAnsiTheme="minorHAnsi"/>
+          <w:b w:val="0"/>
+          <w:bCs w:val="0"/>
+          <w:color w:val="auto"/>
+        </w:rPr>
+        <w:t>.</w:t>
+      </w:r>
+    </w:p>
+    <w:p>
+      <w:pPr>
+        <w:rPr>
+          <w:rStyle w:val="Titre3Car"/>
+          <w:rFonts w:asciiTheme="minorHAnsi" w:hAnsiTheme="minorHAnsi"/>
+          <w:b w:val="0"/>
+          <w:bCs w:val="0"/>
+          <w:color w:val="auto"/>
+        </w:rPr>
+      </w:pPr>
+      <w:r>
+        <w:rPr>
+          <w:rStyle w:val="Titre3Car"/>
+          <w:rFonts w:asciiTheme="minorHAnsi" w:hAnsiTheme="minorHAnsi"/>
+          <w:b w:val="0"/>
+          <w:bCs w:val="0"/>
+          <w:color w:val="auto"/>
+        </w:rPr>
+        <w:t>Les idées qui découleront de cette réunion devront être</w:t>
+      </w:r>
+      <w:bookmarkStart w:id="9" w:name="_GoBack"/>
+      <w:bookmarkEnd w:id="9"/>
+    </w:p>
+    <w:p>
+      <w:pPr>
+        <w:rPr>
+          <w:rStyle w:val="Titre3Car"/>
+          <w:b w:val="0"/>
+          <w:bCs w:val="0"/>
+        </w:rPr>
+      </w:pPr>
+      <w:r>
+        <w:rPr>
+          <w:rStyle w:val="Titre3Car"/>
+          <w:rFonts w:asciiTheme="minorHAnsi" w:hAnsiTheme="minorHAnsi"/>
+          <w:b w:val="0"/>
+          <w:bCs w:val="0"/>
+          <w:color w:val="auto"/>
+        </w:rPr>
+        <w:t>Des réunions régulières devront être effectuées avec nos suiveurs.</w:t>
+      </w:r>
       <w:r>
         <w:rPr>
           <w:rStyle w:val="Titre3Car"/>
@@ -2491,6 +2662,77 @@
       </w:r>
       <w:bookmarkEnd w:id="10"/>
     </w:p>
+    <w:p/>
+    <w:p>
+      <w:r>
+        <w:t xml:space="preserve">L’ensemble des fichiers relatifs au projet sera stocké sur </w:t>
+      </w:r>
+      <w:proofErr w:type="spellStart"/>
+      <w:r>
+        <w:t>GitHub</w:t>
+      </w:r>
+      <w:proofErr w:type="spellEnd"/>
+      <w:r>
+        <w:t xml:space="preserve">, le repository Git disposera de 3 dossiers : </w:t>
+      </w:r>
+    </w:p>
+    <w:p>
+      <w:pPr>
+        <w:pStyle w:val="Paragraphedeliste"/>
+        <w:numPr>
+          <w:ilvl w:val="0"/>
+          <w:numId w:val="13"/>
+        </w:numPr>
+      </w:pPr>
+      <w:r>
+        <w:t>L’</w:t>
+      </w:r>
+      <w:proofErr w:type="spellStart"/>
+      <w:r>
+        <w:t>Avant Projet</w:t>
+      </w:r>
+      <w:proofErr w:type="spellEnd"/>
+    </w:p>
+    <w:p>
+      <w:pPr>
+        <w:pStyle w:val="Paragraphedeliste"/>
+        <w:numPr>
+          <w:ilvl w:val="0"/>
+          <w:numId w:val="13"/>
+        </w:numPr>
+      </w:pPr>
+      <w:r>
+        <w:t>Le dossier contenant la solution Visual Studio du contrôle du robot</w:t>
+      </w:r>
+    </w:p>
+    <w:p>
+      <w:pPr>
+        <w:pStyle w:val="Paragraphedeliste"/>
+        <w:numPr>
+          <w:ilvl w:val="0"/>
+          <w:numId w:val="13"/>
+        </w:numPr>
+      </w:pPr>
+      <w:r>
+        <w:t>Le dossier contenant le code source de l’interface web du robot</w:t>
+      </w:r>
+    </w:p>
+    <w:p>
+      <w:r>
+        <w:t>Les membres de l’équipe ne devront pas travailler directement sur la branche Master de Git, mais devront travailler sur la branche « develop » ou sur des branches dérivées de « develop » destinées à mettre en place des fonctionnalités annexes.</w:t>
+      </w:r>
+    </w:p>
+    <w:p>
+      <w:r>
+        <w:t>Notre projet respectera les conventions classiques du C#.</w:t>
+      </w:r>
+    </w:p>
+    <w:p>
+      <w:r>
+        <w:t>Des backups réguliers devront être faits (chaque 2/3 semaines) afin de parer une éventuelle perte de données du repository Git.</w:t>
+      </w:r>
+    </w:p>
+    <w:p/>
     <w:p>
       <w:r>
         <w:pict>
@@ -2517,7 +2759,6 @@
                 </w:p>
               </w:txbxContent>
             </v:textbox>
-            <w10:wrap type="none"/>
             <w10:anchorlock/>
           </v:shape>
         </w:pict>
@@ -2560,7 +2801,6 @@
                 </w:p>
               </w:txbxContent>
             </v:textbox>
-            <w10:wrap type="none"/>
             <w10:anchorlock/>
           </v:shape>
         </w:pict>
@@ -2618,7 +2858,6 @@
                 </w:p>
               </w:txbxContent>
             </v:textbox>
-            <w10:wrap type="none"/>
             <w10:anchorlock/>
           </v:shape>
         </w:pict>
@@ -2691,7 +2930,7 @@
       <w:rPr>
         <w:noProof/>
       </w:rPr>
-      <w:t>6</w:t>
+      <w:t>8</w:t>
     </w:r>
     <w:r>
       <w:rPr>
@@ -2702,27 +2941,14 @@
     <w:r>
       <w:t>/</w:t>
     </w:r>
-    <w:r>
-      <w:fldChar w:fldCharType="begin"/>
-    </w:r>
-    <w:r>
-      <w:instrText xml:space="preserve"> NUMPAGES  \* Arabic  \* MERGEFORMAT </w:instrText>
-    </w:r>
-    <w:r>
-      <w:fldChar w:fldCharType="separate"/>
-    </w:r>
-    <w:r>
-      <w:rPr>
-        <w:noProof/>
-      </w:rPr>
-      <w:t>8</w:t>
-    </w:r>
-    <w:r>
-      <w:rPr>
-        <w:noProof/>
-      </w:rPr>
-      <w:fldChar w:fldCharType="end"/>
-    </w:r>
+    <w:fldSimple w:instr=" NUMPAGES  \* Arabic  \* MERGEFORMAT ">
+      <w:r>
+        <w:rPr>
+          <w:noProof/>
+        </w:rPr>
+        <w:t>8</w:t>
+      </w:r>
+    </w:fldSimple>
   </w:p>
 </w:ftr>
 </file>
@@ -3433,6 +3659,119 @@
     </w:lvl>
   </w:abstractNum>
   <w:abstractNum w:abstractNumId="6">
+    <w:nsid w:val="57CD0FCF"/>
+    <w:multiLevelType w:val="hybridMultilevel"/>
+    <w:tmpl w:val="EA7EA2DC"/>
+    <w:lvl w:ilvl="0" w:tplc="F7A8AAC6">
+      <w:start w:val="15"/>
+      <w:numFmt w:val="bullet"/>
+      <w:lvlText w:val="-"/>
+      <w:lvlJc w:val="left"/>
+      <w:pPr>
+        <w:ind w:left="720" w:hanging="360"/>
+      </w:pPr>
+      <w:rPr>
+        <w:rFonts w:ascii="Calibri" w:eastAsiaTheme="minorHAnsi" w:hAnsi="Calibri" w:cstheme="minorBidi" w:hint="default"/>
+      </w:rPr>
+    </w:lvl>
+    <w:lvl w:ilvl="1" w:tplc="040C0003" w:tentative="1">
+      <w:start w:val="1"/>
+      <w:numFmt w:val="bullet"/>
+      <w:lvlText w:val="o"/>
+      <w:lvlJc w:val="left"/>
+      <w:pPr>
+        <w:ind w:left="1440" w:hanging="360"/>
+      </w:pPr>
+      <w:rPr>
+        <w:rFonts w:ascii="Courier New" w:hAnsi="Courier New" w:cs="Courier New" w:hint="default"/>
+      </w:rPr>
+    </w:lvl>
+    <w:lvl w:ilvl="2" w:tplc="040C0005" w:tentative="1">
+      <w:start w:val="1"/>
+      <w:numFmt w:val="bullet"/>
+      <w:lvlText w:val=""/>
+      <w:lvlJc w:val="left"/>
+      <w:pPr>
+        <w:ind w:left="2160" w:hanging="360"/>
+      </w:pPr>
+      <w:rPr>
+        <w:rFonts w:ascii="Wingdings" w:hAnsi="Wingdings" w:hint="default"/>
+      </w:rPr>
+    </w:lvl>
+    <w:lvl w:ilvl="3" w:tplc="040C0001" w:tentative="1">
+      <w:start w:val="1"/>
+      <w:numFmt w:val="bullet"/>
+      <w:lvlText w:val=""/>
+      <w:lvlJc w:val="left"/>
+      <w:pPr>
+        <w:ind w:left="2880" w:hanging="360"/>
+      </w:pPr>
+      <w:rPr>
+        <w:rFonts w:ascii="Symbol" w:hAnsi="Symbol" w:hint="default"/>
+      </w:rPr>
+    </w:lvl>
+    <w:lvl w:ilvl="4" w:tplc="040C0003" w:tentative="1">
+      <w:start w:val="1"/>
+      <w:numFmt w:val="bullet"/>
+      <w:lvlText w:val="o"/>
+      <w:lvlJc w:val="left"/>
+      <w:pPr>
+        <w:ind w:left="3600" w:hanging="360"/>
+      </w:pPr>
+      <w:rPr>
+        <w:rFonts w:ascii="Courier New" w:hAnsi="Courier New" w:cs="Courier New" w:hint="default"/>
+      </w:rPr>
+    </w:lvl>
+    <w:lvl w:ilvl="5" w:tplc="040C0005" w:tentative="1">
+      <w:start w:val="1"/>
+      <w:numFmt w:val="bullet"/>
+      <w:lvlText w:val=""/>
+      <w:lvlJc w:val="left"/>
+      <w:pPr>
+        <w:ind w:left="4320" w:hanging="360"/>
+      </w:pPr>
+      <w:rPr>
+        <w:rFonts w:ascii="Wingdings" w:hAnsi="Wingdings" w:hint="default"/>
+      </w:rPr>
+    </w:lvl>
+    <w:lvl w:ilvl="6" w:tplc="040C0001" w:tentative="1">
+      <w:start w:val="1"/>
+      <w:numFmt w:val="bullet"/>
+      <w:lvlText w:val=""/>
+      <w:lvlJc w:val="left"/>
+      <w:pPr>
+        <w:ind w:left="5040" w:hanging="360"/>
+      </w:pPr>
+      <w:rPr>
+        <w:rFonts w:ascii="Symbol" w:hAnsi="Symbol" w:hint="default"/>
+      </w:rPr>
+    </w:lvl>
+    <w:lvl w:ilvl="7" w:tplc="040C0003" w:tentative="1">
+      <w:start w:val="1"/>
+      <w:numFmt w:val="bullet"/>
+      <w:lvlText w:val="o"/>
+      <w:lvlJc w:val="left"/>
+      <w:pPr>
+        <w:ind w:left="5760" w:hanging="360"/>
+      </w:pPr>
+      <w:rPr>
+        <w:rFonts w:ascii="Courier New" w:hAnsi="Courier New" w:cs="Courier New" w:hint="default"/>
+      </w:rPr>
+    </w:lvl>
+    <w:lvl w:ilvl="8" w:tplc="040C0005" w:tentative="1">
+      <w:start w:val="1"/>
+      <w:numFmt w:val="bullet"/>
+      <w:lvlText w:val=""/>
+      <w:lvlJc w:val="left"/>
+      <w:pPr>
+        <w:ind w:left="6480" w:hanging="360"/>
+      </w:pPr>
+      <w:rPr>
+        <w:rFonts w:ascii="Wingdings" w:hAnsi="Wingdings" w:hint="default"/>
+      </w:rPr>
+    </w:lvl>
+  </w:abstractNum>
+  <w:abstractNum w:abstractNumId="7">
     <w:nsid w:val="5A13463F"/>
     <w:multiLevelType w:val="hybridMultilevel"/>
     <w:tmpl w:val="36220E84"/>
@@ -3545,7 +3884,7 @@
       </w:rPr>
     </w:lvl>
   </w:abstractNum>
-  <w:abstractNum w:abstractNumId="7">
+  <w:abstractNum w:abstractNumId="8">
     <w:nsid w:val="5EE00489"/>
     <w:multiLevelType w:val="hybridMultilevel"/>
     <w:tmpl w:val="421A5592"/>
@@ -3658,7 +3997,7 @@
       </w:rPr>
     </w:lvl>
   </w:abstractNum>
-  <w:abstractNum w:abstractNumId="8">
+  <w:abstractNum w:abstractNumId="9">
     <w:nsid w:val="6A9C27F0"/>
     <w:multiLevelType w:val="hybridMultilevel"/>
     <w:tmpl w:val="ABDEE9F0"/>
@@ -3771,7 +4110,7 @@
       </w:rPr>
     </w:lvl>
   </w:abstractNum>
-  <w:abstractNum w:abstractNumId="9">
+  <w:abstractNum w:abstractNumId="10">
     <w:nsid w:val="7B401E89"/>
     <w:multiLevelType w:val="hybridMultilevel"/>
     <w:tmpl w:val="B7384F54"/>
@@ -3884,7 +4223,7 @@
       </w:rPr>
     </w:lvl>
   </w:abstractNum>
-  <w:abstractNum w:abstractNumId="10">
+  <w:abstractNum w:abstractNumId="11">
     <w:nsid w:val="7C437162"/>
     <w:multiLevelType w:val="hybridMultilevel"/>
     <w:tmpl w:val="8560305A"/>
@@ -3996,7 +4335,7 @@
       </w:rPr>
     </w:lvl>
   </w:abstractNum>
-  <w:abstractNum w:abstractNumId="11">
+  <w:abstractNum w:abstractNumId="12">
     <w:nsid w:val="7C8D7CF3"/>
     <w:multiLevelType w:val="hybridMultilevel"/>
     <w:tmpl w:val="9EAEEADC"/>
@@ -4110,7 +4449,7 @@
     </w:lvl>
   </w:abstractNum>
   <w:num w:numId="1">
-    <w:abstractNumId w:val="7"/>
+    <w:abstractNumId w:val="8"/>
   </w:num>
   <w:num w:numId="2">
     <w:abstractNumId w:val="2"/>
@@ -4122,19 +4461,19 @@
     <w:abstractNumId w:val="5"/>
   </w:num>
   <w:num w:numId="5">
-    <w:abstractNumId w:val="8"/>
+    <w:abstractNumId w:val="9"/>
   </w:num>
   <w:num w:numId="6">
-    <w:abstractNumId w:val="6"/>
+    <w:abstractNumId w:val="7"/>
   </w:num>
   <w:num w:numId="7">
+    <w:abstractNumId w:val="12"/>
+  </w:num>
+  <w:num w:numId="8">
     <w:abstractNumId w:val="11"/>
   </w:num>
-  <w:num w:numId="8">
+  <w:num w:numId="9">
     <w:abstractNumId w:val="10"/>
-  </w:num>
-  <w:num w:numId="9">
-    <w:abstractNumId w:val="9"/>
   </w:num>
   <w:num w:numId="10">
     <w:abstractNumId w:val="4"/>
@@ -4144,6 +4483,9 @@
   </w:num>
   <w:num w:numId="12">
     <w:abstractNumId w:val="0"/>
+  </w:num>
+  <w:num w:numId="13">
+    <w:abstractNumId w:val="6"/>
   </w:num>
 </w:numbering>
 </file>
@@ -4992,6 +5334,101 @@
     <w:semiHidden/>
     <w:rsid w:val="00FB3090"/>
   </w:style>
+  <w:style w:type="table" w:styleId="Grilledutableau">
+    <w:name w:val="Table Grid"/>
+    <w:basedOn w:val="TableauNormal"/>
+    <w:uiPriority w:val="59"/>
+    <w:rsid w:val="004470B6"/>
+    <w:pPr>
+      <w:spacing w:after="0" w:line="240" w:lineRule="auto"/>
+    </w:pPr>
+    <w:tblPr>
+      <w:tblBorders>
+        <w:top w:val="single" w:sz="4" w:space="0" w:color="auto"/>
+        <w:left w:val="single" w:sz="4" w:space="0" w:color="auto"/>
+        <w:bottom w:val="single" w:sz="4" w:space="0" w:color="auto"/>
+        <w:right w:val="single" w:sz="4" w:space="0" w:color="auto"/>
+        <w:insideH w:val="single" w:sz="4" w:space="0" w:color="auto"/>
+        <w:insideV w:val="single" w:sz="4" w:space="0" w:color="auto"/>
+      </w:tblBorders>
+    </w:tblPr>
+  </w:style>
+  <w:style w:type="table" w:styleId="TableauGrille4-Accentuation1">
+    <w:name w:val="Grid Table 4 Accent 1"/>
+    <w:basedOn w:val="TableauNormal"/>
+    <w:uiPriority w:val="49"/>
+    <w:rsid w:val="004470B6"/>
+    <w:pPr>
+      <w:spacing w:after="0" w:line="240" w:lineRule="auto"/>
+    </w:pPr>
+    <w:tblPr>
+      <w:tblStyleRowBandSize w:val="1"/>
+      <w:tblStyleColBandSize w:val="1"/>
+      <w:tblBorders>
+        <w:top w:val="single" w:sz="4" w:space="0" w:color="95B3D7" w:themeColor="accent1" w:themeTint="99"/>
+        <w:left w:val="single" w:sz="4" w:space="0" w:color="95B3D7" w:themeColor="accent1" w:themeTint="99"/>
+        <w:bottom w:val="single" w:sz="4" w:space="0" w:color="95B3D7" w:themeColor="accent1" w:themeTint="99"/>
+        <w:right w:val="single" w:sz="4" w:space="0" w:color="95B3D7" w:themeColor="accent1" w:themeTint="99"/>
+        <w:insideH w:val="single" w:sz="4" w:space="0" w:color="95B3D7" w:themeColor="accent1" w:themeTint="99"/>
+        <w:insideV w:val="single" w:sz="4" w:space="0" w:color="95B3D7" w:themeColor="accent1" w:themeTint="99"/>
+      </w:tblBorders>
+    </w:tblPr>
+    <w:tblStylePr w:type="firstRow">
+      <w:rPr>
+        <w:b/>
+        <w:bCs/>
+        <w:color w:val="FFFFFF" w:themeColor="background1"/>
+      </w:rPr>
+      <w:tblPr/>
+      <w:tcPr>
+        <w:tcBorders>
+          <w:top w:val="single" w:sz="4" w:space="0" w:color="4F81BD" w:themeColor="accent1"/>
+          <w:left w:val="single" w:sz="4" w:space="0" w:color="4F81BD" w:themeColor="accent1"/>
+          <w:bottom w:val="single" w:sz="4" w:space="0" w:color="4F81BD" w:themeColor="accent1"/>
+          <w:right w:val="single" w:sz="4" w:space="0" w:color="4F81BD" w:themeColor="accent1"/>
+          <w:insideH w:val="nil"/>
+          <w:insideV w:val="nil"/>
+        </w:tcBorders>
+        <w:shd w:val="clear" w:color="auto" w:fill="4F81BD" w:themeFill="accent1"/>
+      </w:tcPr>
+    </w:tblStylePr>
+    <w:tblStylePr w:type="lastRow">
+      <w:rPr>
+        <w:b/>
+        <w:bCs/>
+      </w:rPr>
+      <w:tblPr/>
+      <w:tcPr>
+        <w:tcBorders>
+          <w:top w:val="double" w:sz="4" w:space="0" w:color="4F81BD" w:themeColor="accent1"/>
+        </w:tcBorders>
+      </w:tcPr>
+    </w:tblStylePr>
+    <w:tblStylePr w:type="firstCol">
+      <w:rPr>
+        <w:b/>
+        <w:bCs/>
+      </w:rPr>
+    </w:tblStylePr>
+    <w:tblStylePr w:type="lastCol">
+      <w:rPr>
+        <w:b/>
+        <w:bCs/>
+      </w:rPr>
+    </w:tblStylePr>
+    <w:tblStylePr w:type="band1Vert">
+      <w:tblPr/>
+      <w:tcPr>
+        <w:shd w:val="clear" w:color="auto" w:fill="DBE5F1" w:themeFill="accent1" w:themeFillTint="33"/>
+      </w:tcPr>
+    </w:tblStylePr>
+    <w:tblStylePr w:type="band1Horz">
+      <w:tblPr/>
+      <w:tcPr>
+        <w:shd w:val="clear" w:color="auto" w:fill="DBE5F1" w:themeFill="accent1" w:themeFillTint="33"/>
+      </w:tcPr>
+    </w:tblStylePr>
+  </w:style>
 </w:styles>
 </file>
 
@@ -5283,7 +5720,7 @@
 </file>
 
 <file path=customXml/itemProps1.xml><?xml version="1.0" encoding="utf-8"?>
-<ds:datastoreItem xmlns:ds="http://schemas.openxmlformats.org/officeDocument/2006/customXml" ds:itemID="{4BD0BA9A-FA01-4D2A-9886-583DC3073477}">
+<ds:datastoreItem xmlns:ds="http://schemas.openxmlformats.org/officeDocument/2006/customXml" ds:itemID="{1B7F13ED-E586-4DD5-ACEC-6FE8AC47DD3D}">
   <ds:schemaRefs>
     <ds:schemaRef ds:uri="http://schemas.openxmlformats.org/officeDocument/2006/bibliography"/>
   </ds:schemaRefs>

</xml_diff>

<commit_message>
Charte de projet - Update
</commit_message>
<xml_diff>
--- a/Avant Projet/Charte de projet RSmart.docx
+++ b/Avant Projet/Charte de projet RSmart.docx
@@ -98,29 +98,15 @@
           <w:szCs w:val="56"/>
         </w:rPr>
       </w:pPr>
-      <w:r>
-        <w:fldChar w:fldCharType="begin"/>
-      </w:r>
-      <w:r>
-        <w:instrText xml:space="preserve"> DOCPROPERTY  Title  \* MERGEFORMAT </w:instrText>
-      </w:r>
-      <w:r>
-        <w:fldChar w:fldCharType="separate"/>
-      </w:r>
-      <w:r>
-        <w:rPr>
-          <w:rStyle w:val="TitreProjetCar"/>
-          <w:szCs w:val="56"/>
-        </w:rPr>
-        <w:t>Charte de projet</w:t>
-      </w:r>
-      <w:r>
-        <w:rPr>
-          <w:rStyle w:val="TitreProjetCar"/>
-          <w:szCs w:val="56"/>
-        </w:rPr>
-        <w:fldChar w:fldCharType="end"/>
-      </w:r>
+      <w:fldSimple w:instr=" DOCPROPERTY  Title  \* MERGEFORMAT ">
+        <w:r>
+          <w:rPr>
+            <w:rStyle w:val="TitreProjetCar"/>
+            <w:szCs w:val="56"/>
+          </w:rPr>
+          <w:t>Charte de projet</w:t>
+        </w:r>
+      </w:fldSimple>
       <w:r>
         <w:rPr>
           <w:rStyle w:val="StyleTitreLatin36ptCar"/>
@@ -141,24 +127,14 @@
       <w:r>
         <w:t xml:space="preserve">Version </w:t>
       </w:r>
-      <w:r>
-        <w:fldChar w:fldCharType="begin"/>
-      </w:r>
-      <w:r>
-        <w:instrText xml:space="preserve"> DOCPROPERTY  Version  \* MERGEFORMAT </w:instrText>
-      </w:r>
-      <w:r>
-        <w:fldChar w:fldCharType="separate"/>
-      </w:r>
-      <w:r>
-        <w:t>1.</w:t>
-      </w:r>
-      <w:r>
-        <w:t>0</w:t>
-      </w:r>
-      <w:r>
-        <w:fldChar w:fldCharType="end"/>
-      </w:r>
+      <w:fldSimple w:instr=" DOCPROPERTY  Version  \* MERGEFORMAT ">
+        <w:r>
+          <w:t>1.</w:t>
+        </w:r>
+        <w:r>
+          <w:t>0</w:t>
+        </w:r>
+      </w:fldSimple>
     </w:p>
     <w:p>
       <w:pPr>
@@ -168,6 +144,8 @@
         </w:rPr>
       </w:pPr>
     </w:p>
+    <w:bookmarkStart w:id="0" w:name="_GoBack"/>
+    <w:bookmarkEnd w:id="0"/>
     <w:p>
       <w:pPr>
         <w:jc w:val="center"/>
@@ -480,8 +458,6 @@
               </w:rPr>
               <w:t>Equipe</w:t>
             </w:r>
-            <w:bookmarkStart w:id="0" w:name="_GoBack"/>
-            <w:bookmarkEnd w:id="0"/>
           </w:p>
         </w:tc>
       </w:tr>
@@ -1817,6 +1793,9 @@
             <w:r>
               <w:t>MOE</w:t>
             </w:r>
+            <w:r>
+              <w:t xml:space="preserve"> / Financement</w:t>
+            </w:r>
           </w:p>
         </w:tc>
       </w:tr>
@@ -1938,40 +1917,58 @@
     </w:p>
     <w:p>
       <w:r>
-        <w:pict>
-          <v:shapetype id="_x0000_t202" coordsize="21600,21600" o:spt="202" path="m,l,21600r21600,l21600,xe">
-            <v:stroke joinstyle="miter"/>
-            <v:path gradientshapeok="t" o:connecttype="rect"/>
-          </v:shapetype>
-          <v:shape id="_x0000_s1031" type="#_x0000_t202" style="width:480.55pt;height:41.35pt;mso-left-percent:-10001;mso-top-percent:-10001;mso-position-horizontal:absolute;mso-position-horizontal-relative:char;mso-position-vertical:absolute;mso-position-vertical-relative:line;mso-left-percent:-10001;mso-top-percent:-10001;mso-width-relative:margin;mso-height-relative:margin" fillcolor="#9bbb59 [3206]" strokecolor="#f2f2f2 [3041]" strokeweight="3pt">
-            <v:shadow on="t" type="perspective" color="#4e6128 [1606]" opacity=".5" offset="1pt" offset2="-1pt"/>
-            <v:textbox>
-              <w:txbxContent>
-                <w:p>
-                  <w:r>
-                    <w:t>Incluez</w:t>
-                  </w:r>
-                  <w:r>
-                    <w:t xml:space="preserve"> un organigramme afin de représenter visuellement les interactions entre acteurs (</w:t>
-                  </w:r>
-                  <w:hyperlink r:id="rId10" w:history="1">
-                    <w:r>
-                      <w:rPr>
-                        <w:rStyle w:val="Lienhypertexte"/>
-                      </w:rPr>
-                      <w:t>http://fr.wikipedia.org/wiki/Organigramme</w:t>
-                    </w:r>
-                  </w:hyperlink>
-                  <w:r>
-                    <w:t>)</w:t>
-                  </w:r>
-                </w:p>
-                <w:p/>
-              </w:txbxContent>
-            </v:textbox>
-            <w10:anchorlock/>
-          </v:shape>
-        </w:pict>
+        <w:rPr>
+          <w:noProof/>
+          <w:lang w:eastAsia="fr-FR"/>
+        </w:rPr>
+        <w:drawing>
+          <wp:inline distT="0" distB="0" distL="0" distR="0">
+            <wp:extent cx="5419725" cy="3661006"/>
+            <wp:effectExtent l="0" t="0" r="0" b="0"/>
+            <wp:docPr id="3" name="Image 3" descr="C:\Users\Val\Documents\Diagramme RSMART.png"/>
+            <wp:cNvGraphicFramePr>
+              <a:graphicFrameLocks xmlns:a="http://schemas.openxmlformats.org/drawingml/2006/main" noChangeAspect="1"/>
+            </wp:cNvGraphicFramePr>
+            <a:graphic xmlns:a="http://schemas.openxmlformats.org/drawingml/2006/main">
+              <a:graphicData uri="http://schemas.openxmlformats.org/drawingml/2006/picture">
+                <pic:pic xmlns:pic="http://schemas.openxmlformats.org/drawingml/2006/picture">
+                  <pic:nvPicPr>
+                    <pic:cNvPr id="0" name="Picture 5" descr="C:\Users\Val\Documents\Diagramme RSMART.png"/>
+                    <pic:cNvPicPr>
+                      <a:picLocks noChangeAspect="1" noChangeArrowheads="1"/>
+                    </pic:cNvPicPr>
+                  </pic:nvPicPr>
+                  <pic:blipFill>
+                    <a:blip r:embed="rId10">
+                      <a:extLst>
+                        <a:ext uri="{28A0092B-C50C-407E-A947-70E740481C1C}">
+                          <a14:useLocalDpi xmlns:a14="http://schemas.microsoft.com/office/drawing/2010/main" val="0"/>
+                        </a:ext>
+                      </a:extLst>
+                    </a:blip>
+                    <a:srcRect/>
+                    <a:stretch>
+                      <a:fillRect/>
+                    </a:stretch>
+                  </pic:blipFill>
+                  <pic:spPr bwMode="auto">
+                    <a:xfrm>
+                      <a:off x="0" y="0"/>
+                      <a:ext cx="5421333" cy="3662092"/>
+                    </a:xfrm>
+                    <a:prstGeom prst="rect">
+                      <a:avLst/>
+                    </a:prstGeom>
+                    <a:noFill/>
+                    <a:ln>
+                      <a:noFill/>
+                    </a:ln>
+                  </pic:spPr>
+                </pic:pic>
+              </a:graphicData>
+            </a:graphic>
+          </wp:inline>
+        </w:drawing>
       </w:r>
     </w:p>
     <w:p>
@@ -2140,7 +2137,6 @@
       </w:pPr>
       <w:bookmarkStart w:id="7" w:name="_Toc415584933"/>
       <w:r>
-        <w:lastRenderedPageBreak/>
         <w:t>Planification initiale</w:t>
       </w:r>
       <w:bookmarkEnd w:id="7"/>
@@ -2416,6 +2412,7 @@
           <w:bCs w:val="0"/>
           <w:color w:val="auto"/>
         </w:rPr>
+        <w:lastRenderedPageBreak/>
         <w:t>Des réunions régulières devront être effectuées avec nos suiveurs</w:t>
       </w:r>
       <w:r>
@@ -2464,7 +2461,10 @@
         </w:numPr>
       </w:pPr>
       <w:r>
-        <w:t>L’Avant Projet</w:t>
+        <w:t>L’</w:t>
+      </w:r>
+      <w:r>
+        <w:t>Avant-Projet</w:t>
       </w:r>
     </w:p>
     <w:p>
@@ -2498,7 +2498,6 @@
     </w:p>
     <w:p>
       <w:r>
-        <w:lastRenderedPageBreak/>
         <w:t>Notre projet respectera les conventions classiques du C#.</w:t>
       </w:r>
     </w:p>
@@ -2658,7 +2657,7 @@
       <w:rPr>
         <w:noProof/>
       </w:rPr>
-      <w:t>6</w:t>
+      <w:t>4</w:t>
     </w:r>
     <w:r>
       <w:rPr>
@@ -2669,27 +2668,14 @@
     <w:r>
       <w:t>/</w:t>
     </w:r>
-    <w:r>
-      <w:fldChar w:fldCharType="begin"/>
-    </w:r>
-    <w:r>
-      <w:instrText xml:space="preserve"> NUMPAGES  \* Arabic  \* MERGEFORMAT </w:instrText>
-    </w:r>
-    <w:r>
-      <w:fldChar w:fldCharType="separate"/>
-    </w:r>
-    <w:r>
-      <w:rPr>
-        <w:noProof/>
-      </w:rPr>
-      <w:t>6</w:t>
-    </w:r>
-    <w:r>
-      <w:rPr>
-        <w:noProof/>
-      </w:rPr>
-      <w:fldChar w:fldCharType="end"/>
-    </w:r>
+    <w:fldSimple w:instr=" NUMPAGES  \* Arabic  \* MERGEFORMAT ">
+      <w:r>
+        <w:rPr>
+          <w:noProof/>
+        </w:rPr>
+        <w:t>6</w:t>
+      </w:r>
+    </w:fldSimple>
   </w:p>
 </w:ftr>
 </file>
@@ -5477,7 +5463,7 @@
 </file>
 
 <file path=customXml/itemProps1.xml><?xml version="1.0" encoding="utf-8"?>
-<ds:datastoreItem xmlns:ds="http://schemas.openxmlformats.org/officeDocument/2006/customXml" ds:itemID="{B0CDC41C-9F38-4BC5-849B-B2FFD2B984A6}">
+<ds:datastoreItem xmlns:ds="http://schemas.openxmlformats.org/officeDocument/2006/customXml" ds:itemID="{3034141E-225C-4BFA-A4E4-32D6D90B07FC}">
   <ds:schemaRefs>
     <ds:schemaRef ds:uri="http://schemas.openxmlformats.org/officeDocument/2006/bibliography"/>
   </ds:schemaRefs>

</xml_diff>